<commit_message>
Remove temp cache of write up
</commit_message>
<xml_diff>
--- a/Project Write Up.docx
+++ b/Project Write Up.docx
@@ -51,6 +51,9 @@
     <w:p>
       <w:pPr>
         <w:jc w:val="both"/>
+        <w:rPr>
+          <w:rFonts w:hint="eastAsia"/>
+        </w:rPr>
       </w:pPr>
       <w:r>
         <w:t xml:space="preserve">This project attempts to build an ETL pipeline </w:t>
@@ -197,10 +200,13 @@
         <w:t xml:space="preserve">The project will </w:t>
       </w:r>
       <w:r>
-        <w:t>be working with four datasets that resides in S3.</w:t>
-      </w:r>
-      <w:r>
-        <w:t xml:space="preserve"> to complete the project. The main dataset will include data on immigration to the United States, and supplementary datasets will include data on airport codes, U.S. city demographics, and temperature data.</w:t>
+        <w:t>be working with four datasets that resides in S3</w:t>
+      </w:r>
+      <w:r>
+        <w:t xml:space="preserve">. </w:t>
+      </w:r>
+      <w:r>
+        <w:t>The main dataset will include data on immigration to the United States, and supplementary datasets will include data on airport codes, U.S. city demographics, and temperature data.</w:t>
       </w:r>
     </w:p>
     <w:p>

</xml_diff>